<commit_message>
v3 put application to next page
</commit_message>
<xml_diff>
--- a/Report.docx
+++ b/Report.docx
@@ -842,13 +842,25 @@
           <w:szCs w:val="28"/>
         </w:rPr>
       </w:pPr>
-      <w:r>
+    </w:p>
+    <w:p>
+      <w:pPr>
+        <w:spacing w:line="360" w:lineRule="auto"/>
         <w:rPr>
           <w:rFonts w:ascii="Times New Roman" w:hAnsi="Times New Roman" w:cs="Times New Roman"/>
           <w:b/>
           <w:sz w:val="28"/>
           <w:szCs w:val="28"/>
         </w:rPr>
+      </w:pPr>
+      <w:r>
+        <w:rPr>
+          <w:rFonts w:ascii="Times New Roman" w:hAnsi="Times New Roman" w:cs="Times New Roman"/>
+          <w:b/>
+          <w:sz w:val="28"/>
+          <w:szCs w:val="28"/>
+        </w:rPr>
+        <w:lastRenderedPageBreak/>
         <w:t>Applications</w:t>
       </w:r>
     </w:p>
@@ -867,7 +879,6 @@
           <w:sz w:val="24"/>
           <w:szCs w:val="24"/>
         </w:rPr>
-        <w:lastRenderedPageBreak/>
         <w:t>Geometric transformation has a wide variety of application. Some of them are</w:t>
       </w:r>
     </w:p>
@@ -1396,6 +1407,7 @@
           <w:sz w:val="24"/>
           <w:szCs w:val="24"/>
         </w:rPr>
+        <w:lastRenderedPageBreak/>
         <w:t xml:space="preserve">                           Column mapping = </w:t>
       </w:r>
       <w:proofErr w:type="spellStart"/>
@@ -1450,7 +1462,6 @@
           <w:sz w:val="24"/>
           <w:szCs w:val="24"/>
         </w:rPr>
-        <w:lastRenderedPageBreak/>
         <w:t>This mapping is used to identify the pixel in the original image and with the help of interpolation technique, we find the value for the current cell.</w:t>
       </w:r>
     </w:p>
@@ -1937,16 +1948,8 @@
           <w:sz w:val="24"/>
           <w:szCs w:val="24"/>
         </w:rPr>
-        <w:t xml:space="preserve">After solving all the row interpolations, a vertical cubic interpolation is done through the row interpolation points. Using the same technique as with the row interpolations, the value of y is </w:t>
-      </w:r>
-      <w:r>
-        <w:rPr>
-          <w:rFonts w:ascii="Times New Roman" w:hAnsi="Times New Roman" w:cs="Times New Roman"/>
-          <w:sz w:val="24"/>
-          <w:szCs w:val="24"/>
-        </w:rPr>
         <w:lastRenderedPageBreak/>
-        <w:t>plugged into the cubic for each of the known row offsets and the coefficients are calculated. Thus, finding the intensity at the unknown pixel’s location.</w:t>
+        <w:t>After solving all the row interpolations, a vertical cubic interpolation is done through the row interpolation points. Using the same technique as with the row interpolations, the value of y is plugged into the cubic for each of the known row offsets and the coefficients are calculated. Thus, finding the intensity at the unknown pixel’s location.</w:t>
       </w:r>
     </w:p>
     <w:p>
@@ -3800,6 +3803,7 @@
                 <w:sz w:val="24"/>
                 <w:szCs w:val="24"/>
               </w:rPr>
+              <w:lastRenderedPageBreak/>
               <w:t>128x128</w:t>
             </w:r>
           </w:p>
@@ -3879,8 +3883,6 @@
               </w:rPr>
               <w:t>0.0</w:t>
             </w:r>
-            <w:bookmarkStart w:id="0" w:name="_GoBack"/>
-            <w:bookmarkEnd w:id="0"/>
           </w:p>
         </w:tc>
         <w:tc>
@@ -4065,7 +4067,6 @@
                 <w:sz w:val="24"/>
                 <w:szCs w:val="24"/>
               </w:rPr>
-              <w:lastRenderedPageBreak/>
               <w:t>128x128</w:t>
             </w:r>
           </w:p>
@@ -5851,7 +5852,6 @@
           <w:sz w:val="28"/>
           <w:szCs w:val="28"/>
         </w:rPr>
-        <w:lastRenderedPageBreak/>
         <w:t>Translation</w:t>
       </w:r>
     </w:p>
@@ -6046,16 +6046,16 @@
         <w:rPr>
           <w:rFonts w:ascii="Times New Roman" w:hAnsi="Times New Roman" w:cs="Times New Roman"/>
           <w:b/>
-          <w:sz w:val="28"/>
-          <w:szCs w:val="28"/>
+          <w:sz w:val="24"/>
+          <w:szCs w:val="24"/>
         </w:rPr>
       </w:pPr>
       <w:r>
         <w:rPr>
           <w:rFonts w:ascii="Times New Roman" w:hAnsi="Times New Roman" w:cs="Times New Roman"/>
           <w:b/>
-          <w:sz w:val="28"/>
-          <w:szCs w:val="28"/>
+          <w:sz w:val="24"/>
+          <w:szCs w:val="24"/>
         </w:rPr>
         <w:t>Result</w:t>
       </w:r>
@@ -6278,7 +6278,6 @@
           <w:sz w:val="28"/>
           <w:szCs w:val="28"/>
         </w:rPr>
-        <w:lastRenderedPageBreak/>
         <w:t xml:space="preserve">Rotation </w:t>
       </w:r>
     </w:p>
@@ -6307,16 +6306,16 @@
         <w:rPr>
           <w:rFonts w:ascii="Times New Roman" w:hAnsi="Times New Roman" w:cs="Times New Roman"/>
           <w:b/>
-          <w:sz w:val="28"/>
-          <w:szCs w:val="28"/>
+          <w:sz w:val="24"/>
+          <w:szCs w:val="24"/>
         </w:rPr>
       </w:pPr>
       <w:r>
         <w:rPr>
           <w:rFonts w:ascii="Times New Roman" w:hAnsi="Times New Roman" w:cs="Times New Roman"/>
           <w:b/>
-          <w:sz w:val="28"/>
-          <w:szCs w:val="28"/>
+          <w:sz w:val="24"/>
+          <w:szCs w:val="24"/>
         </w:rPr>
         <w:t>Method &amp; implementation</w:t>
       </w:r>
@@ -6861,16 +6860,16 @@
         <w:rPr>
           <w:rFonts w:ascii="Times New Roman" w:hAnsi="Times New Roman" w:cs="Times New Roman"/>
           <w:b/>
-          <w:sz w:val="28"/>
-          <w:szCs w:val="28"/>
+          <w:sz w:val="24"/>
+          <w:szCs w:val="24"/>
         </w:rPr>
       </w:pPr>
       <w:r>
         <w:rPr>
           <w:rFonts w:ascii="Times New Roman" w:hAnsi="Times New Roman" w:cs="Times New Roman"/>
           <w:b/>
-          <w:sz w:val="28"/>
-          <w:szCs w:val="28"/>
+          <w:sz w:val="24"/>
+          <w:szCs w:val="24"/>
         </w:rPr>
         <w:t xml:space="preserve">Result &amp;finding </w:t>
       </w:r>
@@ -6890,6 +6889,7 @@
           <w:sz w:val="24"/>
           <w:szCs w:val="24"/>
         </w:rPr>
+        <w:lastRenderedPageBreak/>
         <w:t>Using angle=25 for clockwise and anti-clockwise.</w:t>
       </w:r>
     </w:p>
@@ -6906,7 +6906,6 @@
           <w:sz w:val="18"/>
           <w:szCs w:val="18"/>
         </w:rPr>
-        <w:lastRenderedPageBreak/>
         <w:drawing>
           <wp:inline distT="0" distB="0" distL="0" distR="0" wp14:anchorId="42CE5A3D" wp14:editId="0B075F73">
             <wp:extent cx="2481943" cy="2481943"/>
@@ -7317,7 +7316,6 @@
           <w:sz w:val="24"/>
           <w:szCs w:val="24"/>
         </w:rPr>
-        <w:lastRenderedPageBreak/>
         <w:t>To do this, we apply linear algebra and solve for the unknowns. An example of one of the generated transformation matrices is as follows:</w:t>
       </w:r>
     </w:p>
@@ -7956,7 +7954,18 @@
           <w:sz w:val="24"/>
           <w:szCs w:val="24"/>
         </w:rPr>
-        <w:t>Shear</w:t>
+        <w:t>She</w:t>
+      </w:r>
+      <w:bookmarkStart w:id="0" w:name="_GoBack"/>
+      <w:bookmarkEnd w:id="0"/>
+      <w:r>
+        <w:rPr>
+          <w:rFonts w:ascii="Times New Roman" w:hAnsi="Times New Roman" w:cs="Times New Roman"/>
+          <w:b/>
+          <w:sz w:val="24"/>
+          <w:szCs w:val="24"/>
+        </w:rPr>
+        <w:t>ar</w:t>
       </w:r>
     </w:p>
     <w:p>
@@ -11166,6 +11175,36 @@
       <w:u w:val="single"/>
     </w:rPr>
   </w:style>
+  <w:style w:type="paragraph" w:styleId="BalloonText">
+    <w:name w:val="Balloon Text"/>
+    <w:basedOn w:val="Normal"/>
+    <w:link w:val="BalloonTextChar"/>
+    <w:uiPriority w:val="99"/>
+    <w:semiHidden/>
+    <w:unhideWhenUsed/>
+    <w:rsid w:val="00154F11"/>
+    <w:pPr>
+      <w:spacing w:after="0" w:line="240" w:lineRule="auto"/>
+    </w:pPr>
+    <w:rPr>
+      <w:rFonts w:ascii="Times New Roman" w:hAnsi="Times New Roman" w:cs="Times New Roman"/>
+      <w:sz w:val="18"/>
+      <w:szCs w:val="18"/>
+    </w:rPr>
+  </w:style>
+  <w:style w:type="character" w:customStyle="1" w:styleId="BalloonTextChar">
+    <w:name w:val="Balloon Text Char"/>
+    <w:basedOn w:val="DefaultParagraphFont"/>
+    <w:link w:val="BalloonText"/>
+    <w:uiPriority w:val="99"/>
+    <w:semiHidden/>
+    <w:rsid w:val="00154F11"/>
+    <w:rPr>
+      <w:rFonts w:ascii="Times New Roman" w:hAnsi="Times New Roman" w:cs="Times New Roman"/>
+      <w:sz w:val="18"/>
+      <w:szCs w:val="18"/>
+    </w:rPr>
+  </w:style>
 </w:styles>
 </file>
 
@@ -11469,7 +11508,7 @@
 </file>
 
 <file path=customXml/itemProps1.xml><?xml version="1.0" encoding="utf-8"?>
-<ds:datastoreItem xmlns:ds="http://schemas.openxmlformats.org/officeDocument/2006/customXml" ds:itemID="{2F448811-F2C1-E248-98EB-F2593DA30683}">
+<ds:datastoreItem xmlns:ds="http://schemas.openxmlformats.org/officeDocument/2006/customXml" ds:itemID="{6E8A7651-B7B8-3542-9435-ADBDEE502EC2}">
   <ds:schemaRefs>
     <ds:schemaRef ds:uri="http://schemas.openxmlformats.org/officeDocument/2006/bibliography"/>
   </ds:schemaRefs>

</xml_diff>

<commit_message>
v4 add time complexity evaluation
add time complexity evaluation table for translation and rotation
</commit_message>
<xml_diff>
--- a/Report.docx
+++ b/Report.docx
@@ -2268,15 +2268,15 @@
       <w:tblPr>
         <w:tblStyle w:val="GridTable1Light"/>
         <w:tblpPr w:leftFromText="180" w:rightFromText="180" w:vertAnchor="text" w:horzAnchor="margin" w:tblpXSpec="center" w:tblpY="112"/>
-        <w:tblW w:w="8995" w:type="dxa"/>
+        <w:tblW w:w="9090" w:type="dxa"/>
         <w:tblLook w:val="04A0" w:firstRow="1" w:lastRow="0" w:firstColumn="1" w:lastColumn="0" w:noHBand="0" w:noVBand="1"/>
       </w:tblPr>
       <w:tblGrid>
-        <w:gridCol w:w="1609"/>
-        <w:gridCol w:w="1446"/>
-        <w:gridCol w:w="2097"/>
-        <w:gridCol w:w="1784"/>
-        <w:gridCol w:w="2059"/>
+        <w:gridCol w:w="1787"/>
+        <w:gridCol w:w="1296"/>
+        <w:gridCol w:w="2331"/>
+        <w:gridCol w:w="1522"/>
+        <w:gridCol w:w="2154"/>
       </w:tblGrid>
       <w:tr>
         <w:trPr>
@@ -2286,7 +2286,7 @@
         <w:tc>
           <w:tcPr>
             <w:cnfStyle w:val="001000000000" w:firstRow="0" w:lastRow="0" w:firstColumn="1" w:lastColumn="0" w:oddVBand="0" w:evenVBand="0" w:oddHBand="0" w:evenHBand="0" w:firstRowFirstColumn="0" w:firstRowLastColumn="0" w:lastRowFirstColumn="0" w:lastRowLastColumn="0"/>
-            <w:tcW w:w="1609" w:type="dxa"/>
+            <w:tcW w:w="1795" w:type="dxa"/>
           </w:tcPr>
           <w:p>
             <w:pPr>
@@ -2327,7 +2327,7 @@
         </w:tc>
         <w:tc>
           <w:tcPr>
-            <w:tcW w:w="1446" w:type="dxa"/>
+            <w:tcW w:w="1260" w:type="dxa"/>
           </w:tcPr>
           <w:p>
             <w:pPr>
@@ -2369,7 +2369,7 @@
         </w:tc>
         <w:tc>
           <w:tcPr>
-            <w:tcW w:w="2097" w:type="dxa"/>
+            <w:tcW w:w="2340" w:type="dxa"/>
           </w:tcPr>
           <w:p>
             <w:pPr>
@@ -2393,7 +2393,7 @@
         </w:tc>
         <w:tc>
           <w:tcPr>
-            <w:tcW w:w="1784" w:type="dxa"/>
+            <w:tcW w:w="1530" w:type="dxa"/>
           </w:tcPr>
           <w:p>
             <w:pPr>
@@ -2417,7 +2417,7 @@
         </w:tc>
         <w:tc>
           <w:tcPr>
-            <w:tcW w:w="2059" w:type="dxa"/>
+            <w:tcW w:w="2165" w:type="dxa"/>
           </w:tcPr>
           <w:p>
             <w:pPr>
@@ -2435,7 +2435,39 @@
                 <w:sz w:val="24"/>
                 <w:szCs w:val="24"/>
               </w:rPr>
-              <w:t>Time (Custom) sec</w:t>
+              <w:t>Time</w:t>
+            </w:r>
+            <w:r>
+              <w:rPr>
+                <w:rFonts w:ascii="Times New Roman" w:hAnsi="Times New Roman" w:cs="Times New Roman"/>
+                <w:sz w:val="24"/>
+                <w:szCs w:val="24"/>
+              </w:rPr>
+              <w:t xml:space="preserve"> </w:t>
+            </w:r>
+            <w:r>
+              <w:rPr>
+                <w:rFonts w:ascii="Times New Roman" w:hAnsi="Times New Roman" w:cs="Times New Roman"/>
+                <w:sz w:val="24"/>
+                <w:szCs w:val="24"/>
+              </w:rPr>
+              <w:t>(</w:t>
+            </w:r>
+            <w:r>
+              <w:rPr>
+                <w:rFonts w:ascii="Times New Roman" w:hAnsi="Times New Roman" w:cs="Times New Roman"/>
+                <w:sz w:val="24"/>
+                <w:szCs w:val="24"/>
+              </w:rPr>
+              <w:t>Our program</w:t>
+            </w:r>
+            <w:r>
+              <w:rPr>
+                <w:rFonts w:ascii="Times New Roman" w:hAnsi="Times New Roman" w:cs="Times New Roman"/>
+                <w:sz w:val="24"/>
+                <w:szCs w:val="24"/>
+              </w:rPr>
+              <w:t>) sec</w:t>
             </w:r>
           </w:p>
         </w:tc>
@@ -2447,7 +2479,7 @@
         <w:tc>
           <w:tcPr>
             <w:cnfStyle w:val="001000000000" w:firstRow="0" w:lastRow="0" w:firstColumn="1" w:lastColumn="0" w:oddVBand="0" w:evenVBand="0" w:oddHBand="0" w:evenHBand="0" w:firstRowFirstColumn="0" w:firstRowLastColumn="0" w:lastRowFirstColumn="0" w:lastRowLastColumn="0"/>
-            <w:tcW w:w="1609" w:type="dxa"/>
+            <w:tcW w:w="1795" w:type="dxa"/>
           </w:tcPr>
           <w:p>
             <w:pPr>
@@ -2472,7 +2504,7 @@
         </w:tc>
         <w:tc>
           <w:tcPr>
-            <w:tcW w:w="1446" w:type="dxa"/>
+            <w:tcW w:w="1260" w:type="dxa"/>
           </w:tcPr>
           <w:p>
             <w:pPr>
@@ -2496,7 +2528,7 @@
         </w:tc>
         <w:tc>
           <w:tcPr>
-            <w:tcW w:w="2097" w:type="dxa"/>
+            <w:tcW w:w="2340" w:type="dxa"/>
           </w:tcPr>
           <w:p>
             <w:pPr>
@@ -2520,7 +2552,7 @@
         </w:tc>
         <w:tc>
           <w:tcPr>
-            <w:tcW w:w="1784" w:type="dxa"/>
+            <w:tcW w:w="1530" w:type="dxa"/>
           </w:tcPr>
           <w:p>
             <w:pPr>
@@ -2566,7 +2598,7 @@
         </w:tc>
         <w:tc>
           <w:tcPr>
-            <w:tcW w:w="2059" w:type="dxa"/>
+            <w:tcW w:w="2165" w:type="dxa"/>
           </w:tcPr>
           <w:p>
             <w:pPr>
@@ -2596,7 +2628,7 @@
         <w:tc>
           <w:tcPr>
             <w:cnfStyle w:val="001000000000" w:firstRow="0" w:lastRow="0" w:firstColumn="1" w:lastColumn="0" w:oddVBand="0" w:evenVBand="0" w:oddHBand="0" w:evenHBand="0" w:firstRowFirstColumn="0" w:firstRowLastColumn="0" w:lastRowFirstColumn="0" w:lastRowLastColumn="0"/>
-            <w:tcW w:w="1609" w:type="dxa"/>
+            <w:tcW w:w="1795" w:type="dxa"/>
           </w:tcPr>
           <w:p>
             <w:pPr>
@@ -2621,7 +2653,7 @@
         </w:tc>
         <w:tc>
           <w:tcPr>
-            <w:tcW w:w="1446" w:type="dxa"/>
+            <w:tcW w:w="1260" w:type="dxa"/>
           </w:tcPr>
           <w:p>
             <w:pPr>
@@ -2645,7 +2677,7 @@
         </w:tc>
         <w:tc>
           <w:tcPr>
-            <w:tcW w:w="2097" w:type="dxa"/>
+            <w:tcW w:w="2340" w:type="dxa"/>
           </w:tcPr>
           <w:p>
             <w:pPr>
@@ -2669,7 +2701,7 @@
         </w:tc>
         <w:tc>
           <w:tcPr>
-            <w:tcW w:w="1784" w:type="dxa"/>
+            <w:tcW w:w="1530" w:type="dxa"/>
           </w:tcPr>
           <w:p>
             <w:pPr>
@@ -2698,7 +2730,7 @@
         </w:tc>
         <w:tc>
           <w:tcPr>
-            <w:tcW w:w="2059" w:type="dxa"/>
+            <w:tcW w:w="2165" w:type="dxa"/>
           </w:tcPr>
           <w:p>
             <w:pPr>
@@ -2728,7 +2760,7 @@
         <w:tc>
           <w:tcPr>
             <w:cnfStyle w:val="001000000000" w:firstRow="0" w:lastRow="0" w:firstColumn="1" w:lastColumn="0" w:oddVBand="0" w:evenVBand="0" w:oddHBand="0" w:evenHBand="0" w:firstRowFirstColumn="0" w:firstRowLastColumn="0" w:lastRowFirstColumn="0" w:lastRowLastColumn="0"/>
-            <w:tcW w:w="1609" w:type="dxa"/>
+            <w:tcW w:w="1795" w:type="dxa"/>
           </w:tcPr>
           <w:p>
             <w:pPr>
@@ -2753,7 +2785,7 @@
         </w:tc>
         <w:tc>
           <w:tcPr>
-            <w:tcW w:w="1446" w:type="dxa"/>
+            <w:tcW w:w="1260" w:type="dxa"/>
           </w:tcPr>
           <w:p>
             <w:pPr>
@@ -2777,7 +2809,7 @@
         </w:tc>
         <w:tc>
           <w:tcPr>
-            <w:tcW w:w="2097" w:type="dxa"/>
+            <w:tcW w:w="2340" w:type="dxa"/>
           </w:tcPr>
           <w:p>
             <w:pPr>
@@ -2801,7 +2833,7 @@
         </w:tc>
         <w:tc>
           <w:tcPr>
-            <w:tcW w:w="1784" w:type="dxa"/>
+            <w:tcW w:w="1530" w:type="dxa"/>
           </w:tcPr>
           <w:p>
             <w:pPr>
@@ -2830,7 +2862,7 @@
         </w:tc>
         <w:tc>
           <w:tcPr>
-            <w:tcW w:w="2059" w:type="dxa"/>
+            <w:tcW w:w="2165" w:type="dxa"/>
           </w:tcPr>
           <w:p>
             <w:pPr>
@@ -2860,7 +2892,7 @@
         <w:tc>
           <w:tcPr>
             <w:cnfStyle w:val="001000000000" w:firstRow="0" w:lastRow="0" w:firstColumn="1" w:lastColumn="0" w:oddVBand="0" w:evenVBand="0" w:oddHBand="0" w:evenHBand="0" w:firstRowFirstColumn="0" w:firstRowLastColumn="0" w:lastRowFirstColumn="0" w:lastRowLastColumn="0"/>
-            <w:tcW w:w="1609" w:type="dxa"/>
+            <w:tcW w:w="1795" w:type="dxa"/>
           </w:tcPr>
           <w:p>
             <w:pPr>
@@ -2885,7 +2917,7 @@
         </w:tc>
         <w:tc>
           <w:tcPr>
-            <w:tcW w:w="1446" w:type="dxa"/>
+            <w:tcW w:w="1260" w:type="dxa"/>
           </w:tcPr>
           <w:p>
             <w:pPr>
@@ -2909,7 +2941,7 @@
         </w:tc>
         <w:tc>
           <w:tcPr>
-            <w:tcW w:w="2097" w:type="dxa"/>
+            <w:tcW w:w="2340" w:type="dxa"/>
           </w:tcPr>
           <w:p>
             <w:pPr>
@@ -2933,7 +2965,7 @@
         </w:tc>
         <w:tc>
           <w:tcPr>
-            <w:tcW w:w="1784" w:type="dxa"/>
+            <w:tcW w:w="1530" w:type="dxa"/>
           </w:tcPr>
           <w:p>
             <w:pPr>
@@ -2962,7 +2994,7 @@
         </w:tc>
         <w:tc>
           <w:tcPr>
-            <w:tcW w:w="2059" w:type="dxa"/>
+            <w:tcW w:w="2165" w:type="dxa"/>
           </w:tcPr>
           <w:p>
             <w:pPr>
@@ -2992,7 +3024,7 @@
         <w:tc>
           <w:tcPr>
             <w:cnfStyle w:val="001000000000" w:firstRow="0" w:lastRow="0" w:firstColumn="1" w:lastColumn="0" w:oddVBand="0" w:evenVBand="0" w:oddHBand="0" w:evenHBand="0" w:firstRowFirstColumn="0" w:firstRowLastColumn="0" w:lastRowFirstColumn="0" w:lastRowLastColumn="0"/>
-            <w:tcW w:w="1609" w:type="dxa"/>
+            <w:tcW w:w="1795" w:type="dxa"/>
           </w:tcPr>
           <w:p>
             <w:pPr>
@@ -3017,7 +3049,7 @@
         </w:tc>
         <w:tc>
           <w:tcPr>
-            <w:tcW w:w="1446" w:type="dxa"/>
+            <w:tcW w:w="1260" w:type="dxa"/>
           </w:tcPr>
           <w:p>
             <w:pPr>
@@ -3041,7 +3073,7 @@
         </w:tc>
         <w:tc>
           <w:tcPr>
-            <w:tcW w:w="2097" w:type="dxa"/>
+            <w:tcW w:w="2340" w:type="dxa"/>
           </w:tcPr>
           <w:p>
             <w:pPr>
@@ -3065,7 +3097,7 @@
         </w:tc>
         <w:tc>
           <w:tcPr>
-            <w:tcW w:w="1784" w:type="dxa"/>
+            <w:tcW w:w="1530" w:type="dxa"/>
           </w:tcPr>
           <w:p>
             <w:pPr>
@@ -3094,7 +3126,7 @@
         </w:tc>
         <w:tc>
           <w:tcPr>
-            <w:tcW w:w="2059" w:type="dxa"/>
+            <w:tcW w:w="2165" w:type="dxa"/>
           </w:tcPr>
           <w:p>
             <w:pPr>
@@ -3124,7 +3156,7 @@
         <w:tc>
           <w:tcPr>
             <w:cnfStyle w:val="001000000000" w:firstRow="0" w:lastRow="0" w:firstColumn="1" w:lastColumn="0" w:oddVBand="0" w:evenVBand="0" w:oddHBand="0" w:evenHBand="0" w:firstRowFirstColumn="0" w:firstRowLastColumn="0" w:lastRowFirstColumn="0" w:lastRowLastColumn="0"/>
-            <w:tcW w:w="1609" w:type="dxa"/>
+            <w:tcW w:w="1795" w:type="dxa"/>
           </w:tcPr>
           <w:p>
             <w:pPr>
@@ -3149,7 +3181,7 @@
         </w:tc>
         <w:tc>
           <w:tcPr>
-            <w:tcW w:w="1446" w:type="dxa"/>
+            <w:tcW w:w="1260" w:type="dxa"/>
           </w:tcPr>
           <w:p>
             <w:pPr>
@@ -3173,7 +3205,7 @@
         </w:tc>
         <w:tc>
           <w:tcPr>
-            <w:tcW w:w="2097" w:type="dxa"/>
+            <w:tcW w:w="2340" w:type="dxa"/>
           </w:tcPr>
           <w:p>
             <w:pPr>
@@ -3197,7 +3229,7 @@
         </w:tc>
         <w:tc>
           <w:tcPr>
-            <w:tcW w:w="1784" w:type="dxa"/>
+            <w:tcW w:w="1530" w:type="dxa"/>
           </w:tcPr>
           <w:p>
             <w:pPr>
@@ -3226,7 +3258,7 @@
         </w:tc>
         <w:tc>
           <w:tcPr>
-            <w:tcW w:w="2059" w:type="dxa"/>
+            <w:tcW w:w="2165" w:type="dxa"/>
           </w:tcPr>
           <w:p>
             <w:pPr>
@@ -3256,7 +3288,7 @@
         <w:tc>
           <w:tcPr>
             <w:cnfStyle w:val="001000000000" w:firstRow="0" w:lastRow="0" w:firstColumn="1" w:lastColumn="0" w:oddVBand="0" w:evenVBand="0" w:oddHBand="0" w:evenHBand="0" w:firstRowFirstColumn="0" w:firstRowLastColumn="0" w:lastRowFirstColumn="0" w:lastRowLastColumn="0"/>
-            <w:tcW w:w="1609" w:type="dxa"/>
+            <w:tcW w:w="1795" w:type="dxa"/>
           </w:tcPr>
           <w:p>
             <w:pPr>
@@ -3281,7 +3313,7 @@
         </w:tc>
         <w:tc>
           <w:tcPr>
-            <w:tcW w:w="1446" w:type="dxa"/>
+            <w:tcW w:w="1260" w:type="dxa"/>
           </w:tcPr>
           <w:p>
             <w:pPr>
@@ -3305,7 +3337,7 @@
         </w:tc>
         <w:tc>
           <w:tcPr>
-            <w:tcW w:w="2097" w:type="dxa"/>
+            <w:tcW w:w="2340" w:type="dxa"/>
           </w:tcPr>
           <w:p>
             <w:pPr>
@@ -3329,7 +3361,7 @@
         </w:tc>
         <w:tc>
           <w:tcPr>
-            <w:tcW w:w="1784" w:type="dxa"/>
+            <w:tcW w:w="1530" w:type="dxa"/>
           </w:tcPr>
           <w:p>
             <w:pPr>
@@ -3358,7 +3390,7 @@
         </w:tc>
         <w:tc>
           <w:tcPr>
-            <w:tcW w:w="2059" w:type="dxa"/>
+            <w:tcW w:w="2165" w:type="dxa"/>
           </w:tcPr>
           <w:p>
             <w:pPr>
@@ -3388,7 +3420,7 @@
         <w:tc>
           <w:tcPr>
             <w:cnfStyle w:val="001000000000" w:firstRow="0" w:lastRow="0" w:firstColumn="1" w:lastColumn="0" w:oddVBand="0" w:evenVBand="0" w:oddHBand="0" w:evenHBand="0" w:firstRowFirstColumn="0" w:firstRowLastColumn="0" w:lastRowFirstColumn="0" w:lastRowLastColumn="0"/>
-            <w:tcW w:w="1609" w:type="dxa"/>
+            <w:tcW w:w="1795" w:type="dxa"/>
           </w:tcPr>
           <w:p>
             <w:pPr>
@@ -3413,7 +3445,7 @@
         </w:tc>
         <w:tc>
           <w:tcPr>
-            <w:tcW w:w="1446" w:type="dxa"/>
+            <w:tcW w:w="1260" w:type="dxa"/>
           </w:tcPr>
           <w:p>
             <w:pPr>
@@ -3437,7 +3469,7 @@
         </w:tc>
         <w:tc>
           <w:tcPr>
-            <w:tcW w:w="2097" w:type="dxa"/>
+            <w:tcW w:w="2340" w:type="dxa"/>
           </w:tcPr>
           <w:p>
             <w:pPr>
@@ -3461,7 +3493,7 @@
         </w:tc>
         <w:tc>
           <w:tcPr>
-            <w:tcW w:w="1784" w:type="dxa"/>
+            <w:tcW w:w="1530" w:type="dxa"/>
           </w:tcPr>
           <w:p>
             <w:pPr>
@@ -3490,7 +3522,7 @@
         </w:tc>
         <w:tc>
           <w:tcPr>
-            <w:tcW w:w="2059" w:type="dxa"/>
+            <w:tcW w:w="2165" w:type="dxa"/>
           </w:tcPr>
           <w:p>
             <w:pPr>
@@ -3520,7 +3552,7 @@
         <w:tc>
           <w:tcPr>
             <w:cnfStyle w:val="001000000000" w:firstRow="0" w:lastRow="0" w:firstColumn="1" w:lastColumn="0" w:oddVBand="0" w:evenVBand="0" w:oddHBand="0" w:evenHBand="0" w:firstRowFirstColumn="0" w:firstRowLastColumn="0" w:lastRowFirstColumn="0" w:lastRowLastColumn="0"/>
-            <w:tcW w:w="1609" w:type="dxa"/>
+            <w:tcW w:w="1795" w:type="dxa"/>
           </w:tcPr>
           <w:p>
             <w:pPr>
@@ -3545,7 +3577,7 @@
         </w:tc>
         <w:tc>
           <w:tcPr>
-            <w:tcW w:w="1446" w:type="dxa"/>
+            <w:tcW w:w="1260" w:type="dxa"/>
           </w:tcPr>
           <w:p>
             <w:pPr>
@@ -3569,7 +3601,7 @@
         </w:tc>
         <w:tc>
           <w:tcPr>
-            <w:tcW w:w="2097" w:type="dxa"/>
+            <w:tcW w:w="2340" w:type="dxa"/>
           </w:tcPr>
           <w:p>
             <w:pPr>
@@ -3593,7 +3625,7 @@
         </w:tc>
         <w:tc>
           <w:tcPr>
-            <w:tcW w:w="1784" w:type="dxa"/>
+            <w:tcW w:w="1530" w:type="dxa"/>
           </w:tcPr>
           <w:p>
             <w:pPr>
@@ -3622,7 +3654,7 @@
         </w:tc>
         <w:tc>
           <w:tcPr>
-            <w:tcW w:w="2059" w:type="dxa"/>
+            <w:tcW w:w="2165" w:type="dxa"/>
           </w:tcPr>
           <w:p>
             <w:pPr>
@@ -3652,7 +3684,7 @@
         <w:tc>
           <w:tcPr>
             <w:cnfStyle w:val="001000000000" w:firstRow="0" w:lastRow="0" w:firstColumn="1" w:lastColumn="0" w:oddVBand="0" w:evenVBand="0" w:oddHBand="0" w:evenHBand="0" w:firstRowFirstColumn="0" w:firstRowLastColumn="0" w:lastRowFirstColumn="0" w:lastRowLastColumn="0"/>
-            <w:tcW w:w="1609" w:type="dxa"/>
+            <w:tcW w:w="1795" w:type="dxa"/>
           </w:tcPr>
           <w:p>
             <w:pPr>
@@ -3677,7 +3709,7 @@
         </w:tc>
         <w:tc>
           <w:tcPr>
-            <w:tcW w:w="1446" w:type="dxa"/>
+            <w:tcW w:w="1260" w:type="dxa"/>
           </w:tcPr>
           <w:p>
             <w:pPr>
@@ -3701,7 +3733,7 @@
         </w:tc>
         <w:tc>
           <w:tcPr>
-            <w:tcW w:w="2097" w:type="dxa"/>
+            <w:tcW w:w="2340" w:type="dxa"/>
           </w:tcPr>
           <w:p>
             <w:pPr>
@@ -3725,7 +3757,7 @@
         </w:tc>
         <w:tc>
           <w:tcPr>
-            <w:tcW w:w="1784" w:type="dxa"/>
+            <w:tcW w:w="1530" w:type="dxa"/>
           </w:tcPr>
           <w:p>
             <w:pPr>
@@ -3754,7 +3786,7 @@
         </w:tc>
         <w:tc>
           <w:tcPr>
-            <w:tcW w:w="2059" w:type="dxa"/>
+            <w:tcW w:w="2165" w:type="dxa"/>
           </w:tcPr>
           <w:p>
             <w:pPr>
@@ -3784,7 +3816,7 @@
         <w:tc>
           <w:tcPr>
             <w:cnfStyle w:val="001000000000" w:firstRow="0" w:lastRow="0" w:firstColumn="1" w:lastColumn="0" w:oddVBand="0" w:evenVBand="0" w:oddHBand="0" w:evenHBand="0" w:firstRowFirstColumn="0" w:firstRowLastColumn="0" w:lastRowFirstColumn="0" w:lastRowLastColumn="0"/>
-            <w:tcW w:w="1609" w:type="dxa"/>
+            <w:tcW w:w="1795" w:type="dxa"/>
           </w:tcPr>
           <w:p>
             <w:pPr>
@@ -3810,7 +3842,7 @@
         </w:tc>
         <w:tc>
           <w:tcPr>
-            <w:tcW w:w="1446" w:type="dxa"/>
+            <w:tcW w:w="1260" w:type="dxa"/>
           </w:tcPr>
           <w:p>
             <w:pPr>
@@ -3834,7 +3866,7 @@
         </w:tc>
         <w:tc>
           <w:tcPr>
-            <w:tcW w:w="2097" w:type="dxa"/>
+            <w:tcW w:w="2340" w:type="dxa"/>
           </w:tcPr>
           <w:p>
             <w:pPr>
@@ -3858,7 +3890,7 @@
         </w:tc>
         <w:tc>
           <w:tcPr>
-            <w:tcW w:w="1784" w:type="dxa"/>
+            <w:tcW w:w="1530" w:type="dxa"/>
           </w:tcPr>
           <w:p>
             <w:pPr>
@@ -3887,7 +3919,7 @@
         </w:tc>
         <w:tc>
           <w:tcPr>
-            <w:tcW w:w="2059" w:type="dxa"/>
+            <w:tcW w:w="2165" w:type="dxa"/>
           </w:tcPr>
           <w:p>
             <w:pPr>
@@ -3917,7 +3949,7 @@
         <w:tc>
           <w:tcPr>
             <w:cnfStyle w:val="001000000000" w:firstRow="0" w:lastRow="0" w:firstColumn="1" w:lastColumn="0" w:oddVBand="0" w:evenVBand="0" w:oddHBand="0" w:evenHBand="0" w:firstRowFirstColumn="0" w:firstRowLastColumn="0" w:lastRowFirstColumn="0" w:lastRowLastColumn="0"/>
-            <w:tcW w:w="1609" w:type="dxa"/>
+            <w:tcW w:w="1795" w:type="dxa"/>
           </w:tcPr>
           <w:p>
             <w:pPr>
@@ -3942,7 +3974,7 @@
         </w:tc>
         <w:tc>
           <w:tcPr>
-            <w:tcW w:w="1446" w:type="dxa"/>
+            <w:tcW w:w="1260" w:type="dxa"/>
           </w:tcPr>
           <w:p>
             <w:pPr>
@@ -3966,7 +3998,7 @@
         </w:tc>
         <w:tc>
           <w:tcPr>
-            <w:tcW w:w="2097" w:type="dxa"/>
+            <w:tcW w:w="2340" w:type="dxa"/>
           </w:tcPr>
           <w:p>
             <w:pPr>
@@ -3990,7 +4022,7 @@
         </w:tc>
         <w:tc>
           <w:tcPr>
-            <w:tcW w:w="1784" w:type="dxa"/>
+            <w:tcW w:w="1530" w:type="dxa"/>
           </w:tcPr>
           <w:p>
             <w:pPr>
@@ -4019,7 +4051,7 @@
         </w:tc>
         <w:tc>
           <w:tcPr>
-            <w:tcW w:w="2059" w:type="dxa"/>
+            <w:tcW w:w="2165" w:type="dxa"/>
           </w:tcPr>
           <w:p>
             <w:pPr>
@@ -4049,7 +4081,7 @@
         <w:tc>
           <w:tcPr>
             <w:cnfStyle w:val="001000000000" w:firstRow="0" w:lastRow="0" w:firstColumn="1" w:lastColumn="0" w:oddVBand="0" w:evenVBand="0" w:oddHBand="0" w:evenHBand="0" w:firstRowFirstColumn="0" w:firstRowLastColumn="0" w:lastRowFirstColumn="0" w:lastRowLastColumn="0"/>
-            <w:tcW w:w="1609" w:type="dxa"/>
+            <w:tcW w:w="1795" w:type="dxa"/>
           </w:tcPr>
           <w:p>
             <w:pPr>
@@ -4073,7 +4105,7 @@
         </w:tc>
         <w:tc>
           <w:tcPr>
-            <w:tcW w:w="1446" w:type="dxa"/>
+            <w:tcW w:w="1260" w:type="dxa"/>
           </w:tcPr>
           <w:p>
             <w:pPr>
@@ -4097,7 +4129,7 @@
         </w:tc>
         <w:tc>
           <w:tcPr>
-            <w:tcW w:w="2097" w:type="dxa"/>
+            <w:tcW w:w="2340" w:type="dxa"/>
           </w:tcPr>
           <w:p>
             <w:pPr>
@@ -4121,7 +4153,7 @@
         </w:tc>
         <w:tc>
           <w:tcPr>
-            <w:tcW w:w="1784" w:type="dxa"/>
+            <w:tcW w:w="1530" w:type="dxa"/>
           </w:tcPr>
           <w:p>
             <w:pPr>
@@ -4150,7 +4182,7 @@
         </w:tc>
         <w:tc>
           <w:tcPr>
-            <w:tcW w:w="2059" w:type="dxa"/>
+            <w:tcW w:w="2165" w:type="dxa"/>
           </w:tcPr>
           <w:p>
             <w:pPr>
@@ -4180,7 +4212,7 @@
         <w:tc>
           <w:tcPr>
             <w:cnfStyle w:val="001000000000" w:firstRow="0" w:lastRow="0" w:firstColumn="1" w:lastColumn="0" w:oddVBand="0" w:evenVBand="0" w:oddHBand="0" w:evenHBand="0" w:firstRowFirstColumn="0" w:firstRowLastColumn="0" w:lastRowFirstColumn="0" w:lastRowLastColumn="0"/>
-            <w:tcW w:w="1609" w:type="dxa"/>
+            <w:tcW w:w="1795" w:type="dxa"/>
           </w:tcPr>
           <w:p>
             <w:pPr>
@@ -4204,7 +4236,7 @@
         </w:tc>
         <w:tc>
           <w:tcPr>
-            <w:tcW w:w="1446" w:type="dxa"/>
+            <w:tcW w:w="1260" w:type="dxa"/>
           </w:tcPr>
           <w:p>
             <w:pPr>
@@ -4228,7 +4260,7 @@
         </w:tc>
         <w:tc>
           <w:tcPr>
-            <w:tcW w:w="2097" w:type="dxa"/>
+            <w:tcW w:w="2340" w:type="dxa"/>
           </w:tcPr>
           <w:p>
             <w:pPr>
@@ -4252,7 +4284,7 @@
         </w:tc>
         <w:tc>
           <w:tcPr>
-            <w:tcW w:w="1784" w:type="dxa"/>
+            <w:tcW w:w="1530" w:type="dxa"/>
           </w:tcPr>
           <w:p>
             <w:pPr>
@@ -4281,7 +4313,7 @@
         </w:tc>
         <w:tc>
           <w:tcPr>
-            <w:tcW w:w="2059" w:type="dxa"/>
+            <w:tcW w:w="2165" w:type="dxa"/>
           </w:tcPr>
           <w:p>
             <w:pPr>
@@ -4311,7 +4343,7 @@
         <w:tc>
           <w:tcPr>
             <w:cnfStyle w:val="001000000000" w:firstRow="0" w:lastRow="0" w:firstColumn="1" w:lastColumn="0" w:oddVBand="0" w:evenVBand="0" w:oddHBand="0" w:evenHBand="0" w:firstRowFirstColumn="0" w:firstRowLastColumn="0" w:lastRowFirstColumn="0" w:lastRowLastColumn="0"/>
-            <w:tcW w:w="1609" w:type="dxa"/>
+            <w:tcW w:w="1795" w:type="dxa"/>
           </w:tcPr>
           <w:p>
             <w:pPr>
@@ -4335,7 +4367,7 @@
         </w:tc>
         <w:tc>
           <w:tcPr>
-            <w:tcW w:w="1446" w:type="dxa"/>
+            <w:tcW w:w="1260" w:type="dxa"/>
           </w:tcPr>
           <w:p>
             <w:pPr>
@@ -4359,7 +4391,7 @@
         </w:tc>
         <w:tc>
           <w:tcPr>
-            <w:tcW w:w="2097" w:type="dxa"/>
+            <w:tcW w:w="2340" w:type="dxa"/>
           </w:tcPr>
           <w:p>
             <w:pPr>
@@ -4383,7 +4415,7 @@
         </w:tc>
         <w:tc>
           <w:tcPr>
-            <w:tcW w:w="1784" w:type="dxa"/>
+            <w:tcW w:w="1530" w:type="dxa"/>
           </w:tcPr>
           <w:p>
             <w:pPr>
@@ -4412,7 +4444,7 @@
         </w:tc>
         <w:tc>
           <w:tcPr>
-            <w:tcW w:w="2059" w:type="dxa"/>
+            <w:tcW w:w="2165" w:type="dxa"/>
           </w:tcPr>
           <w:p>
             <w:pPr>
@@ -4442,7 +4474,7 @@
         <w:tc>
           <w:tcPr>
             <w:cnfStyle w:val="001000000000" w:firstRow="0" w:lastRow="0" w:firstColumn="1" w:lastColumn="0" w:oddVBand="0" w:evenVBand="0" w:oddHBand="0" w:evenHBand="0" w:firstRowFirstColumn="0" w:firstRowLastColumn="0" w:lastRowFirstColumn="0" w:lastRowLastColumn="0"/>
-            <w:tcW w:w="1609" w:type="dxa"/>
+            <w:tcW w:w="1795" w:type="dxa"/>
           </w:tcPr>
           <w:p>
             <w:pPr>
@@ -4466,7 +4498,7 @@
         </w:tc>
         <w:tc>
           <w:tcPr>
-            <w:tcW w:w="1446" w:type="dxa"/>
+            <w:tcW w:w="1260" w:type="dxa"/>
           </w:tcPr>
           <w:p>
             <w:pPr>
@@ -4490,7 +4522,7 @@
         </w:tc>
         <w:tc>
           <w:tcPr>
-            <w:tcW w:w="2097" w:type="dxa"/>
+            <w:tcW w:w="2340" w:type="dxa"/>
           </w:tcPr>
           <w:p>
             <w:pPr>
@@ -4514,7 +4546,7 @@
         </w:tc>
         <w:tc>
           <w:tcPr>
-            <w:tcW w:w="1784" w:type="dxa"/>
+            <w:tcW w:w="1530" w:type="dxa"/>
           </w:tcPr>
           <w:p>
             <w:pPr>
@@ -4543,7 +4575,7 @@
         </w:tc>
         <w:tc>
           <w:tcPr>
-            <w:tcW w:w="2059" w:type="dxa"/>
+            <w:tcW w:w="2165" w:type="dxa"/>
           </w:tcPr>
           <w:p>
             <w:pPr>
@@ -4573,7 +4605,7 @@
         <w:tc>
           <w:tcPr>
             <w:cnfStyle w:val="001000000000" w:firstRow="0" w:lastRow="0" w:firstColumn="1" w:lastColumn="0" w:oddVBand="0" w:evenVBand="0" w:oddHBand="0" w:evenHBand="0" w:firstRowFirstColumn="0" w:firstRowLastColumn="0" w:lastRowFirstColumn="0" w:lastRowLastColumn="0"/>
-            <w:tcW w:w="1609" w:type="dxa"/>
+            <w:tcW w:w="1795" w:type="dxa"/>
           </w:tcPr>
           <w:p>
             <w:pPr>
@@ -4598,7 +4630,7 @@
         </w:tc>
         <w:tc>
           <w:tcPr>
-            <w:tcW w:w="1446" w:type="dxa"/>
+            <w:tcW w:w="1260" w:type="dxa"/>
           </w:tcPr>
           <w:p>
             <w:pPr>
@@ -4622,7 +4654,7 @@
         </w:tc>
         <w:tc>
           <w:tcPr>
-            <w:tcW w:w="2097" w:type="dxa"/>
+            <w:tcW w:w="2340" w:type="dxa"/>
           </w:tcPr>
           <w:p>
             <w:pPr>
@@ -4646,7 +4678,7 @@
         </w:tc>
         <w:tc>
           <w:tcPr>
-            <w:tcW w:w="1784" w:type="dxa"/>
+            <w:tcW w:w="1530" w:type="dxa"/>
           </w:tcPr>
           <w:p>
             <w:pPr>
@@ -4675,7 +4707,7 @@
         </w:tc>
         <w:tc>
           <w:tcPr>
-            <w:tcW w:w="2059" w:type="dxa"/>
+            <w:tcW w:w="2165" w:type="dxa"/>
           </w:tcPr>
           <w:p>
             <w:pPr>
@@ -4705,7 +4737,7 @@
         <w:tc>
           <w:tcPr>
             <w:cnfStyle w:val="001000000000" w:firstRow="0" w:lastRow="0" w:firstColumn="1" w:lastColumn="0" w:oddVBand="0" w:evenVBand="0" w:oddHBand="0" w:evenHBand="0" w:firstRowFirstColumn="0" w:firstRowLastColumn="0" w:lastRowFirstColumn="0" w:lastRowLastColumn="0"/>
-            <w:tcW w:w="1609" w:type="dxa"/>
+            <w:tcW w:w="1795" w:type="dxa"/>
           </w:tcPr>
           <w:p>
             <w:pPr>
@@ -4729,7 +4761,7 @@
         </w:tc>
         <w:tc>
           <w:tcPr>
-            <w:tcW w:w="1446" w:type="dxa"/>
+            <w:tcW w:w="1260" w:type="dxa"/>
           </w:tcPr>
           <w:p>
             <w:pPr>
@@ -4753,7 +4785,7 @@
         </w:tc>
         <w:tc>
           <w:tcPr>
-            <w:tcW w:w="2097" w:type="dxa"/>
+            <w:tcW w:w="2340" w:type="dxa"/>
           </w:tcPr>
           <w:p>
             <w:pPr>
@@ -4777,7 +4809,7 @@
         </w:tc>
         <w:tc>
           <w:tcPr>
-            <w:tcW w:w="1784" w:type="dxa"/>
+            <w:tcW w:w="1530" w:type="dxa"/>
           </w:tcPr>
           <w:p>
             <w:pPr>
@@ -4806,7 +4838,7 @@
         </w:tc>
         <w:tc>
           <w:tcPr>
-            <w:tcW w:w="2059" w:type="dxa"/>
+            <w:tcW w:w="2165" w:type="dxa"/>
           </w:tcPr>
           <w:p>
             <w:pPr>
@@ -4836,7 +4868,7 @@
         <w:tc>
           <w:tcPr>
             <w:cnfStyle w:val="001000000000" w:firstRow="0" w:lastRow="0" w:firstColumn="1" w:lastColumn="0" w:oddVBand="0" w:evenVBand="0" w:oddHBand="0" w:evenHBand="0" w:firstRowFirstColumn="0" w:firstRowLastColumn="0" w:lastRowFirstColumn="0" w:lastRowLastColumn="0"/>
-            <w:tcW w:w="1609" w:type="dxa"/>
+            <w:tcW w:w="1795" w:type="dxa"/>
           </w:tcPr>
           <w:p>
             <w:pPr>
@@ -4860,7 +4892,7 @@
         </w:tc>
         <w:tc>
           <w:tcPr>
-            <w:tcW w:w="1446" w:type="dxa"/>
+            <w:tcW w:w="1260" w:type="dxa"/>
           </w:tcPr>
           <w:p>
             <w:pPr>
@@ -4884,7 +4916,7 @@
         </w:tc>
         <w:tc>
           <w:tcPr>
-            <w:tcW w:w="2097" w:type="dxa"/>
+            <w:tcW w:w="2340" w:type="dxa"/>
           </w:tcPr>
           <w:p>
             <w:pPr>
@@ -4908,7 +4940,7 @@
         </w:tc>
         <w:tc>
           <w:tcPr>
-            <w:tcW w:w="1784" w:type="dxa"/>
+            <w:tcW w:w="1530" w:type="dxa"/>
           </w:tcPr>
           <w:p>
             <w:pPr>
@@ -4937,7 +4969,7 @@
         </w:tc>
         <w:tc>
           <w:tcPr>
-            <w:tcW w:w="2059" w:type="dxa"/>
+            <w:tcW w:w="2165" w:type="dxa"/>
           </w:tcPr>
           <w:p>
             <w:pPr>
@@ -4967,7 +4999,7 @@
         <w:tc>
           <w:tcPr>
             <w:cnfStyle w:val="001000000000" w:firstRow="0" w:lastRow="0" w:firstColumn="1" w:lastColumn="0" w:oddVBand="0" w:evenVBand="0" w:oddHBand="0" w:evenHBand="0" w:firstRowFirstColumn="0" w:firstRowLastColumn="0" w:lastRowFirstColumn="0" w:lastRowLastColumn="0"/>
-            <w:tcW w:w="1609" w:type="dxa"/>
+            <w:tcW w:w="1795" w:type="dxa"/>
           </w:tcPr>
           <w:p>
             <w:pPr>
@@ -4991,7 +5023,7 @@
         </w:tc>
         <w:tc>
           <w:tcPr>
-            <w:tcW w:w="1446" w:type="dxa"/>
+            <w:tcW w:w="1260" w:type="dxa"/>
           </w:tcPr>
           <w:p>
             <w:pPr>
@@ -5015,7 +5047,7 @@
         </w:tc>
         <w:tc>
           <w:tcPr>
-            <w:tcW w:w="2097" w:type="dxa"/>
+            <w:tcW w:w="2340" w:type="dxa"/>
           </w:tcPr>
           <w:p>
             <w:pPr>
@@ -5039,7 +5071,7 @@
         </w:tc>
         <w:tc>
           <w:tcPr>
-            <w:tcW w:w="1784" w:type="dxa"/>
+            <w:tcW w:w="1530" w:type="dxa"/>
           </w:tcPr>
           <w:p>
             <w:pPr>
@@ -5068,7 +5100,7 @@
         </w:tc>
         <w:tc>
           <w:tcPr>
-            <w:tcW w:w="2059" w:type="dxa"/>
+            <w:tcW w:w="2165" w:type="dxa"/>
           </w:tcPr>
           <w:p>
             <w:pPr>
@@ -5132,7 +5164,7 @@
     </w:p>
     <w:p>
       <w:pPr>
-        <w:spacing w:line="360" w:lineRule="auto"/>
+        <w:jc w:val="both"/>
         <w:rPr>
           <w:rFonts w:ascii="Times New Roman" w:hAnsi="Times New Roman" w:cs="Times New Roman"/>
           <w:sz w:val="24"/>
@@ -5247,7 +5279,7 @@
     </w:p>
     <w:tbl>
       <w:tblPr>
-        <w:tblW w:w="9260" w:type="dxa"/>
+        <w:tblW w:w="9170" w:type="dxa"/>
         <w:tblInd w:w="5" w:type="dxa"/>
         <w:tblBorders>
           <w:top w:val="single" w:sz="4" w:space="0" w:color="auto"/>
@@ -5263,7 +5295,7 @@
         <w:gridCol w:w="2250"/>
         <w:gridCol w:w="2510"/>
         <w:gridCol w:w="2340"/>
-        <w:gridCol w:w="2160"/>
+        <w:gridCol w:w="2070"/>
       </w:tblGrid>
       <w:tr>
         <w:trPr>
@@ -5347,7 +5379,7 @@
         </w:tc>
         <w:tc>
           <w:tcPr>
-            <w:tcW w:w="2160" w:type="dxa"/>
+            <w:tcW w:w="2070" w:type="dxa"/>
           </w:tcPr>
           <w:p>
             <w:pPr>
@@ -5448,7 +5480,7 @@
         </w:tc>
         <w:tc>
           <w:tcPr>
-            <w:tcW w:w="2160" w:type="dxa"/>
+            <w:tcW w:w="2070" w:type="dxa"/>
           </w:tcPr>
           <w:p>
             <w:pPr>
@@ -5547,7 +5579,7 @@
         </w:tc>
         <w:tc>
           <w:tcPr>
-            <w:tcW w:w="2160" w:type="dxa"/>
+            <w:tcW w:w="2070" w:type="dxa"/>
           </w:tcPr>
           <w:p>
             <w:pPr>
@@ -5646,7 +5678,7 @@
         </w:tc>
         <w:tc>
           <w:tcPr>
-            <w:tcW w:w="2160" w:type="dxa"/>
+            <w:tcW w:w="2070" w:type="dxa"/>
           </w:tcPr>
           <w:p>
             <w:pPr>
@@ -5773,7 +5805,7 @@
         </w:tc>
         <w:tc>
           <w:tcPr>
-            <w:tcW w:w="2160" w:type="dxa"/>
+            <w:tcW w:w="2070" w:type="dxa"/>
           </w:tcPr>
           <w:p>
             <w:pPr>
@@ -5798,27 +5830,10 @@
     </w:tbl>
     <w:p>
       <w:pPr>
-        <w:jc w:val="both"/>
-        <w:rPr>
-          <w:rFonts w:cstheme="minorHAnsi"/>
-        </w:rPr>
-      </w:pPr>
-    </w:p>
-    <w:p>
-      <w:pPr>
         <w:spacing w:line="360" w:lineRule="auto"/>
         <w:rPr>
           <w:rFonts w:ascii="Times New Roman" w:hAnsi="Times New Roman" w:cs="Times New Roman"/>
-          <w:sz w:val="24"/>
-          <w:szCs w:val="24"/>
-        </w:rPr>
-      </w:pPr>
-    </w:p>
-    <w:p>
-      <w:pPr>
-        <w:spacing w:line="360" w:lineRule="auto"/>
-        <w:rPr>
-          <w:rFonts w:ascii="Times New Roman" w:hAnsi="Times New Roman" w:cs="Times New Roman"/>
+          <w:b/>
           <w:sz w:val="24"/>
           <w:szCs w:val="24"/>
         </w:rPr>
@@ -5852,6 +5867,7 @@
           <w:sz w:val="28"/>
           <w:szCs w:val="28"/>
         </w:rPr>
+        <w:lastRenderedPageBreak/>
         <w:t>Translation</w:t>
       </w:r>
     </w:p>
@@ -6223,6 +6239,275 @@
     </w:p>
     <w:p>
       <w:pPr>
+        <w:jc w:val="both"/>
+        <w:rPr>
+          <w:rFonts w:ascii="Times New Roman" w:hAnsi="Times New Roman" w:cs="Times New Roman"/>
+          <w:b/>
+          <w:sz w:val="24"/>
+          <w:szCs w:val="24"/>
+        </w:rPr>
+      </w:pPr>
+      <w:r>
+        <w:rPr>
+          <w:rFonts w:ascii="Times New Roman" w:hAnsi="Times New Roman" w:cs="Times New Roman"/>
+          <w:b/>
+          <w:sz w:val="24"/>
+          <w:szCs w:val="24"/>
+        </w:rPr>
+        <w:t>Time Complexity Evaluation</w:t>
+      </w:r>
+    </w:p>
+    <w:tbl>
+      <w:tblPr>
+        <w:tblStyle w:val="TableGrid"/>
+        <w:tblW w:w="0" w:type="auto"/>
+        <w:tblLook w:val="04A0" w:firstRow="1" w:lastRow="0" w:firstColumn="1" w:lastColumn="0" w:noHBand="0" w:noVBand="1"/>
+      </w:tblPr>
+      <w:tblGrid>
+        <w:gridCol w:w="3116"/>
+        <w:gridCol w:w="3117"/>
+        <w:gridCol w:w="3117"/>
+      </w:tblGrid>
+      <w:tr>
+        <w:tc>
+          <w:tcPr>
+            <w:tcW w:w="3116" w:type="dxa"/>
+          </w:tcPr>
+          <w:p>
+            <w:pPr>
+              <w:spacing w:line="360" w:lineRule="auto"/>
+              <w:rPr>
+                <w:rFonts w:ascii="Times New Roman" w:hAnsi="Times New Roman" w:cs="Times New Roman"/>
+                <w:sz w:val="24"/>
+                <w:szCs w:val="24"/>
+              </w:rPr>
+            </w:pPr>
+            <w:r>
+              <w:rPr>
+                <w:rFonts w:ascii="Times New Roman" w:hAnsi="Times New Roman" w:cs="Times New Roman"/>
+                <w:sz w:val="24"/>
+                <w:szCs w:val="24"/>
+              </w:rPr>
+              <w:t>X, Y value</w:t>
+            </w:r>
+          </w:p>
+        </w:tc>
+        <w:tc>
+          <w:tcPr>
+            <w:tcW w:w="3117" w:type="dxa"/>
+          </w:tcPr>
+          <w:p>
+            <w:pPr>
+              <w:spacing w:line="360" w:lineRule="auto"/>
+              <w:rPr>
+                <w:rFonts w:ascii="Times New Roman" w:hAnsi="Times New Roman" w:cs="Times New Roman"/>
+                <w:sz w:val="24"/>
+                <w:szCs w:val="24"/>
+              </w:rPr>
+            </w:pPr>
+            <w:r>
+              <w:rPr>
+                <w:rFonts w:ascii="Times New Roman" w:hAnsi="Times New Roman" w:cs="Times New Roman"/>
+                <w:sz w:val="24"/>
+                <w:szCs w:val="24"/>
+              </w:rPr>
+              <w:t>Time (Built-in) sec</w:t>
+            </w:r>
+          </w:p>
+        </w:tc>
+        <w:tc>
+          <w:tcPr>
+            <w:tcW w:w="3117" w:type="dxa"/>
+          </w:tcPr>
+          <w:p>
+            <w:pPr>
+              <w:spacing w:line="360" w:lineRule="auto"/>
+              <w:rPr>
+                <w:rFonts w:ascii="Times New Roman" w:hAnsi="Times New Roman" w:cs="Times New Roman"/>
+                <w:sz w:val="24"/>
+                <w:szCs w:val="24"/>
+              </w:rPr>
+            </w:pPr>
+            <w:r>
+              <w:rPr>
+                <w:rFonts w:ascii="Times New Roman" w:hAnsi="Times New Roman" w:cs="Times New Roman"/>
+                <w:sz w:val="24"/>
+                <w:szCs w:val="24"/>
+              </w:rPr>
+              <w:t>Time (Our program)</w:t>
+            </w:r>
+          </w:p>
+        </w:tc>
+      </w:tr>
+      <w:tr>
+        <w:tc>
+          <w:tcPr>
+            <w:tcW w:w="3116" w:type="dxa"/>
+          </w:tcPr>
+          <w:p>
+            <w:pPr>
+              <w:spacing w:line="360" w:lineRule="auto"/>
+              <w:rPr>
+                <w:rFonts w:ascii="Times New Roman" w:hAnsi="Times New Roman" w:cs="Times New Roman"/>
+                <w:sz w:val="24"/>
+                <w:szCs w:val="24"/>
+              </w:rPr>
+            </w:pPr>
+            <w:r>
+              <w:rPr>
+                <w:rFonts w:ascii="Times New Roman" w:hAnsi="Times New Roman" w:cs="Times New Roman"/>
+                <w:sz w:val="24"/>
+                <w:szCs w:val="24"/>
+              </w:rPr>
+              <w:t>X: 100, Y: 50</w:t>
+            </w:r>
+          </w:p>
+        </w:tc>
+        <w:tc>
+          <w:tcPr>
+            <w:tcW w:w="3117" w:type="dxa"/>
+          </w:tcPr>
+          <w:p>
+            <w:pPr>
+              <w:spacing w:line="360" w:lineRule="auto"/>
+              <w:rPr>
+                <w:rFonts w:ascii="Times New Roman" w:hAnsi="Times New Roman" w:cs="Times New Roman"/>
+                <w:sz w:val="24"/>
+                <w:szCs w:val="24"/>
+              </w:rPr>
+            </w:pPr>
+            <w:r>
+              <w:rPr>
+                <w:rFonts w:ascii="Times New Roman" w:hAnsi="Times New Roman" w:cs="Times New Roman"/>
+                <w:sz w:val="24"/>
+                <w:szCs w:val="24"/>
+              </w:rPr>
+              <w:t>1.2</w:t>
+            </w:r>
+            <w:r>
+              <w:rPr>
+                <w:rFonts w:ascii="Times New Roman" w:hAnsi="Times New Roman" w:cs="Times New Roman"/>
+                <w:sz w:val="24"/>
+                <w:szCs w:val="24"/>
+              </w:rPr>
+              <w:t>3</w:t>
+            </w:r>
+          </w:p>
+        </w:tc>
+        <w:tc>
+          <w:tcPr>
+            <w:tcW w:w="3117" w:type="dxa"/>
+          </w:tcPr>
+          <w:p>
+            <w:pPr>
+              <w:spacing w:line="360" w:lineRule="auto"/>
+              <w:rPr>
+                <w:rFonts w:ascii="Times New Roman" w:hAnsi="Times New Roman" w:cs="Times New Roman"/>
+                <w:sz w:val="24"/>
+                <w:szCs w:val="24"/>
+              </w:rPr>
+            </w:pPr>
+            <w:r>
+              <w:rPr>
+                <w:rFonts w:ascii="Times New Roman" w:hAnsi="Times New Roman" w:cs="Times New Roman"/>
+                <w:sz w:val="24"/>
+                <w:szCs w:val="24"/>
+              </w:rPr>
+              <w:t>0.1</w:t>
+            </w:r>
+            <w:r>
+              <w:rPr>
+                <w:rFonts w:ascii="Times New Roman" w:hAnsi="Times New Roman" w:cs="Times New Roman"/>
+                <w:sz w:val="24"/>
+                <w:szCs w:val="24"/>
+              </w:rPr>
+              <w:t>73</w:t>
+            </w:r>
+          </w:p>
+        </w:tc>
+      </w:tr>
+      <w:tr>
+        <w:tc>
+          <w:tcPr>
+            <w:tcW w:w="3116" w:type="dxa"/>
+          </w:tcPr>
+          <w:p>
+            <w:pPr>
+              <w:spacing w:line="360" w:lineRule="auto"/>
+              <w:rPr>
+                <w:rFonts w:ascii="Times New Roman" w:hAnsi="Times New Roman" w:cs="Times New Roman"/>
+                <w:sz w:val="24"/>
+                <w:szCs w:val="24"/>
+              </w:rPr>
+            </w:pPr>
+            <w:r>
+              <w:rPr>
+                <w:rFonts w:ascii="Times New Roman" w:hAnsi="Times New Roman" w:cs="Times New Roman"/>
+                <w:sz w:val="24"/>
+                <w:szCs w:val="24"/>
+              </w:rPr>
+              <w:t>X: -100, Y: -50</w:t>
+            </w:r>
+          </w:p>
+        </w:tc>
+        <w:tc>
+          <w:tcPr>
+            <w:tcW w:w="3117" w:type="dxa"/>
+          </w:tcPr>
+          <w:p>
+            <w:pPr>
+              <w:spacing w:line="360" w:lineRule="auto"/>
+              <w:rPr>
+                <w:rFonts w:ascii="Times New Roman" w:hAnsi="Times New Roman" w:cs="Times New Roman"/>
+                <w:sz w:val="24"/>
+                <w:szCs w:val="24"/>
+              </w:rPr>
+            </w:pPr>
+            <w:r>
+              <w:rPr>
+                <w:rFonts w:ascii="Times New Roman" w:hAnsi="Times New Roman" w:cs="Times New Roman"/>
+                <w:sz w:val="24"/>
+                <w:szCs w:val="24"/>
+              </w:rPr>
+              <w:t>1.2</w:t>
+            </w:r>
+            <w:r>
+              <w:rPr>
+                <w:rFonts w:ascii="Times New Roman" w:hAnsi="Times New Roman" w:cs="Times New Roman"/>
+                <w:sz w:val="24"/>
+                <w:szCs w:val="24"/>
+              </w:rPr>
+              <w:t>0</w:t>
+            </w:r>
+          </w:p>
+        </w:tc>
+        <w:tc>
+          <w:tcPr>
+            <w:tcW w:w="3117" w:type="dxa"/>
+          </w:tcPr>
+          <w:p>
+            <w:pPr>
+              <w:spacing w:line="360" w:lineRule="auto"/>
+              <w:rPr>
+                <w:rFonts w:ascii="Times New Roman" w:hAnsi="Times New Roman" w:cs="Times New Roman"/>
+                <w:sz w:val="24"/>
+                <w:szCs w:val="24"/>
+              </w:rPr>
+            </w:pPr>
+            <w:r>
+              <w:rPr>
+                <w:rFonts w:ascii="Times New Roman" w:hAnsi="Times New Roman" w:cs="Times New Roman"/>
+                <w:sz w:val="24"/>
+                <w:szCs w:val="24"/>
+              </w:rPr>
+              <w:t>0.177</w:t>
+            </w:r>
+          </w:p>
+        </w:tc>
+      </w:tr>
+    </w:tbl>
+    <w:p>
+      <w:pPr>
         <w:spacing w:line="360" w:lineRule="auto"/>
         <w:rPr>
           <w:rFonts w:ascii="Times New Roman" w:hAnsi="Times New Roman" w:cs="Times New Roman"/>
@@ -6230,36 +6515,54 @@
           <w:szCs w:val="24"/>
         </w:rPr>
       </w:pPr>
-    </w:p>
-    <w:p>
-      <w:pPr>
-        <w:spacing w:line="360" w:lineRule="auto"/>
-        <w:rPr>
-          <w:rFonts w:ascii="Times New Roman" w:hAnsi="Times New Roman" w:cs="Times New Roman"/>
-          <w:sz w:val="24"/>
-          <w:szCs w:val="24"/>
-        </w:rPr>
-      </w:pPr>
-    </w:p>
-    <w:p>
-      <w:pPr>
-        <w:spacing w:line="360" w:lineRule="auto"/>
-        <w:rPr>
-          <w:rFonts w:ascii="Times New Roman" w:hAnsi="Times New Roman" w:cs="Times New Roman"/>
-          <w:sz w:val="24"/>
-          <w:szCs w:val="24"/>
-        </w:rPr>
-      </w:pPr>
-    </w:p>
-    <w:p>
-      <w:pPr>
-        <w:spacing w:line="360" w:lineRule="auto"/>
-        <w:rPr>
-          <w:rFonts w:ascii="Times New Roman" w:hAnsi="Times New Roman" w:cs="Times New Roman"/>
-          <w:sz w:val="24"/>
-          <w:szCs w:val="24"/>
-        </w:rPr>
-      </w:pPr>
+      <w:r>
+        <w:rPr>
+          <w:rFonts w:ascii="Times New Roman" w:hAnsi="Times New Roman" w:cs="Times New Roman"/>
+          <w:sz w:val="24"/>
+          <w:szCs w:val="24"/>
+        </w:rPr>
+        <w:t>Computational time in seconds using</w:t>
+      </w:r>
+      <w:r>
+        <w:rPr>
+          <w:rFonts w:ascii="Times New Roman" w:hAnsi="Times New Roman" w:cs="Times New Roman"/>
+          <w:sz w:val="24"/>
+          <w:szCs w:val="24"/>
+        </w:rPr>
+        <w:t xml:space="preserve"> </w:t>
+      </w:r>
+      <w:r>
+        <w:rPr>
+          <w:rFonts w:ascii="Times New Roman" w:hAnsi="Times New Roman" w:cs="Times New Roman"/>
+          <w:sz w:val="24"/>
+          <w:szCs w:val="24"/>
+        </w:rPr>
+        <w:t>Intel® Core</w:t>
+      </w:r>
+      <w:r>
+        <w:rPr>
+          <w:rFonts w:ascii="Times New Roman" w:hAnsi="Times New Roman" w:cs="Times New Roman"/>
+          <w:sz w:val="24"/>
+          <w:szCs w:val="24"/>
+        </w:rPr>
+        <w:t xml:space="preserve"> i7 </w:t>
+      </w:r>
+      <w:r>
+        <w:rPr>
+          <w:rFonts w:ascii="Times New Roman" w:hAnsi="Times New Roman" w:cs="Times New Roman"/>
+          <w:sz w:val="24"/>
+          <w:szCs w:val="24"/>
+        </w:rPr>
+        <w:t>2.5GHz</w:t>
+      </w:r>
+      <w:r>
+        <w:rPr>
+          <w:rFonts w:ascii="Times New Roman" w:hAnsi="Times New Roman" w:cs="Times New Roman"/>
+          <w:sz w:val="24"/>
+          <w:szCs w:val="24"/>
+        </w:rPr>
+        <w:t xml:space="preserve"> and Memory 16GB</w:t>
+      </w:r>
     </w:p>
     <w:p>
       <w:pPr>
@@ -6278,6 +6581,7 @@
           <w:sz w:val="28"/>
           <w:szCs w:val="28"/>
         </w:rPr>
+        <w:lastRenderedPageBreak/>
         <w:t xml:space="preserve">Rotation </w:t>
       </w:r>
     </w:p>
@@ -6864,13 +7168,47 @@
           <w:szCs w:val="24"/>
         </w:rPr>
       </w:pPr>
-      <w:r>
+    </w:p>
+    <w:p>
+      <w:pPr>
+        <w:spacing w:line="360" w:lineRule="auto"/>
         <w:rPr>
           <w:rFonts w:ascii="Times New Roman" w:hAnsi="Times New Roman" w:cs="Times New Roman"/>
           <w:b/>
           <w:sz w:val="24"/>
           <w:szCs w:val="24"/>
         </w:rPr>
+      </w:pPr>
+    </w:p>
+    <w:p>
+      <w:pPr>
+        <w:spacing w:line="360" w:lineRule="auto"/>
+        <w:rPr>
+          <w:rFonts w:ascii="Times New Roman" w:hAnsi="Times New Roman" w:cs="Times New Roman"/>
+          <w:b/>
+          <w:sz w:val="24"/>
+          <w:szCs w:val="24"/>
+        </w:rPr>
+      </w:pPr>
+    </w:p>
+    <w:p>
+      <w:pPr>
+        <w:spacing w:line="360" w:lineRule="auto"/>
+        <w:rPr>
+          <w:rFonts w:ascii="Times New Roman" w:hAnsi="Times New Roman" w:cs="Times New Roman"/>
+          <w:b/>
+          <w:sz w:val="24"/>
+          <w:szCs w:val="24"/>
+        </w:rPr>
+      </w:pPr>
+      <w:r>
+        <w:rPr>
+          <w:rFonts w:ascii="Times New Roman" w:hAnsi="Times New Roman" w:cs="Times New Roman"/>
+          <w:b/>
+          <w:sz w:val="24"/>
+          <w:szCs w:val="24"/>
+        </w:rPr>
+        <w:lastRenderedPageBreak/>
         <w:t xml:space="preserve">Result &amp;finding </w:t>
       </w:r>
     </w:p>
@@ -6889,7 +7227,6 @@
           <w:sz w:val="24"/>
           <w:szCs w:val="24"/>
         </w:rPr>
-        <w:lastRenderedPageBreak/>
         <w:t>Using angle=25 for clockwise and anti-clockwise.</w:t>
       </w:r>
     </w:p>
@@ -7175,6 +7512,277 @@
     </w:p>
     <w:p>
       <w:pPr>
+        <w:jc w:val="both"/>
+        <w:rPr>
+          <w:rFonts w:ascii="Times New Roman" w:hAnsi="Times New Roman" w:cs="Times New Roman"/>
+          <w:b/>
+          <w:sz w:val="24"/>
+          <w:szCs w:val="24"/>
+        </w:rPr>
+      </w:pPr>
+      <w:r>
+        <w:rPr>
+          <w:rFonts w:ascii="Times New Roman" w:hAnsi="Times New Roman" w:cs="Times New Roman"/>
+          <w:b/>
+          <w:sz w:val="24"/>
+          <w:szCs w:val="24"/>
+        </w:rPr>
+        <w:t>Time Complexity Evaluation</w:t>
+      </w:r>
+      <w:bookmarkStart w:id="0" w:name="_GoBack"/>
+      <w:bookmarkEnd w:id="0"/>
+    </w:p>
+    <w:tbl>
+      <w:tblPr>
+        <w:tblStyle w:val="TableGrid"/>
+        <w:tblW w:w="0" w:type="auto"/>
+        <w:tblLook w:val="04A0" w:firstRow="1" w:lastRow="0" w:firstColumn="1" w:lastColumn="0" w:noHBand="0" w:noVBand="1"/>
+      </w:tblPr>
+      <w:tblGrid>
+        <w:gridCol w:w="3116"/>
+        <w:gridCol w:w="3117"/>
+        <w:gridCol w:w="3117"/>
+      </w:tblGrid>
+      <w:tr>
+        <w:tc>
+          <w:tcPr>
+            <w:tcW w:w="3116" w:type="dxa"/>
+          </w:tcPr>
+          <w:p>
+            <w:pPr>
+              <w:spacing w:line="360" w:lineRule="auto"/>
+              <w:rPr>
+                <w:rFonts w:ascii="Times New Roman" w:hAnsi="Times New Roman" w:cs="Times New Roman"/>
+                <w:sz w:val="24"/>
+                <w:szCs w:val="24"/>
+              </w:rPr>
+            </w:pPr>
+            <w:r>
+              <w:rPr>
+                <w:rFonts w:ascii="Times New Roman" w:hAnsi="Times New Roman" w:cs="Times New Roman"/>
+                <w:sz w:val="24"/>
+                <w:szCs w:val="24"/>
+              </w:rPr>
+              <w:t>Angle</w:t>
+            </w:r>
+            <w:r>
+              <w:rPr>
+                <w:rFonts w:ascii="Times New Roman" w:hAnsi="Times New Roman" w:cs="Times New Roman"/>
+                <w:sz w:val="24"/>
+                <w:szCs w:val="24"/>
+              </w:rPr>
+              <w:t xml:space="preserve"> </w:t>
+            </w:r>
+            <w:r>
+              <w:rPr>
+                <w:rFonts w:ascii="Times New Roman" w:hAnsi="Times New Roman" w:cs="Times New Roman"/>
+                <w:sz w:val="24"/>
+                <w:szCs w:val="24"/>
+              </w:rPr>
+              <w:t>and orientation</w:t>
+            </w:r>
+          </w:p>
+        </w:tc>
+        <w:tc>
+          <w:tcPr>
+            <w:tcW w:w="3117" w:type="dxa"/>
+          </w:tcPr>
+          <w:p>
+            <w:pPr>
+              <w:spacing w:line="360" w:lineRule="auto"/>
+              <w:rPr>
+                <w:rFonts w:ascii="Times New Roman" w:hAnsi="Times New Roman" w:cs="Times New Roman"/>
+                <w:sz w:val="24"/>
+                <w:szCs w:val="24"/>
+              </w:rPr>
+            </w:pPr>
+            <w:r>
+              <w:rPr>
+                <w:rFonts w:ascii="Times New Roman" w:hAnsi="Times New Roman" w:cs="Times New Roman"/>
+                <w:sz w:val="24"/>
+                <w:szCs w:val="24"/>
+              </w:rPr>
+              <w:t>Time (Built-in) sec</w:t>
+            </w:r>
+          </w:p>
+        </w:tc>
+        <w:tc>
+          <w:tcPr>
+            <w:tcW w:w="3117" w:type="dxa"/>
+          </w:tcPr>
+          <w:p>
+            <w:pPr>
+              <w:spacing w:line="360" w:lineRule="auto"/>
+              <w:rPr>
+                <w:rFonts w:ascii="Times New Roman" w:hAnsi="Times New Roman" w:cs="Times New Roman"/>
+                <w:sz w:val="24"/>
+                <w:szCs w:val="24"/>
+              </w:rPr>
+            </w:pPr>
+            <w:r>
+              <w:rPr>
+                <w:rFonts w:ascii="Times New Roman" w:hAnsi="Times New Roman" w:cs="Times New Roman"/>
+                <w:sz w:val="24"/>
+                <w:szCs w:val="24"/>
+              </w:rPr>
+              <w:t>Time (Our program)</w:t>
+            </w:r>
+          </w:p>
+        </w:tc>
+      </w:tr>
+      <w:tr>
+        <w:tc>
+          <w:tcPr>
+            <w:tcW w:w="3116" w:type="dxa"/>
+          </w:tcPr>
+          <w:p>
+            <w:pPr>
+              <w:spacing w:line="360" w:lineRule="auto"/>
+              <w:rPr>
+                <w:rFonts w:ascii="Times New Roman" w:hAnsi="Times New Roman" w:cs="Times New Roman"/>
+                <w:sz w:val="24"/>
+                <w:szCs w:val="24"/>
+              </w:rPr>
+            </w:pPr>
+            <w:r>
+              <w:rPr>
+                <w:rFonts w:ascii="Times New Roman" w:hAnsi="Times New Roman" w:cs="Times New Roman"/>
+                <w:sz w:val="24"/>
+                <w:szCs w:val="24"/>
+              </w:rPr>
+              <w:t>25, clockwise</w:t>
+            </w:r>
+          </w:p>
+        </w:tc>
+        <w:tc>
+          <w:tcPr>
+            <w:tcW w:w="3117" w:type="dxa"/>
+          </w:tcPr>
+          <w:p>
+            <w:pPr>
+              <w:spacing w:line="360" w:lineRule="auto"/>
+              <w:rPr>
+                <w:rFonts w:ascii="Times New Roman" w:hAnsi="Times New Roman" w:cs="Times New Roman"/>
+                <w:sz w:val="24"/>
+                <w:szCs w:val="24"/>
+              </w:rPr>
+            </w:pPr>
+            <w:r>
+              <w:rPr>
+                <w:rFonts w:ascii="Times New Roman" w:hAnsi="Times New Roman" w:cs="Times New Roman"/>
+                <w:sz w:val="24"/>
+                <w:szCs w:val="24"/>
+              </w:rPr>
+              <w:t>1.241</w:t>
+            </w:r>
+          </w:p>
+        </w:tc>
+        <w:tc>
+          <w:tcPr>
+            <w:tcW w:w="3117" w:type="dxa"/>
+          </w:tcPr>
+          <w:p>
+            <w:pPr>
+              <w:spacing w:line="360" w:lineRule="auto"/>
+              <w:rPr>
+                <w:rFonts w:ascii="Times New Roman" w:hAnsi="Times New Roman" w:cs="Times New Roman"/>
+                <w:sz w:val="24"/>
+                <w:szCs w:val="24"/>
+              </w:rPr>
+            </w:pPr>
+            <w:r>
+              <w:rPr>
+                <w:rFonts w:ascii="Times New Roman" w:hAnsi="Times New Roman" w:cs="Times New Roman"/>
+                <w:sz w:val="24"/>
+                <w:szCs w:val="24"/>
+              </w:rPr>
+              <w:t>9.231</w:t>
+            </w:r>
+          </w:p>
+        </w:tc>
+      </w:tr>
+      <w:tr>
+        <w:tc>
+          <w:tcPr>
+            <w:tcW w:w="3116" w:type="dxa"/>
+          </w:tcPr>
+          <w:p>
+            <w:pPr>
+              <w:spacing w:line="360" w:lineRule="auto"/>
+              <w:rPr>
+                <w:rFonts w:ascii="Times New Roman" w:hAnsi="Times New Roman" w:cs="Times New Roman"/>
+                <w:sz w:val="24"/>
+                <w:szCs w:val="24"/>
+              </w:rPr>
+            </w:pPr>
+            <w:r>
+              <w:rPr>
+                <w:rFonts w:ascii="Times New Roman" w:hAnsi="Times New Roman" w:cs="Times New Roman"/>
+                <w:sz w:val="24"/>
+                <w:szCs w:val="24"/>
+              </w:rPr>
+              <w:t>25, anti-clockwise</w:t>
+            </w:r>
+          </w:p>
+        </w:tc>
+        <w:tc>
+          <w:tcPr>
+            <w:tcW w:w="3117" w:type="dxa"/>
+          </w:tcPr>
+          <w:p>
+            <w:pPr>
+              <w:spacing w:line="360" w:lineRule="auto"/>
+              <w:rPr>
+                <w:rFonts w:ascii="Times New Roman" w:hAnsi="Times New Roman" w:cs="Times New Roman"/>
+                <w:sz w:val="24"/>
+                <w:szCs w:val="24"/>
+              </w:rPr>
+            </w:pPr>
+            <w:r>
+              <w:rPr>
+                <w:rFonts w:ascii="Times New Roman" w:hAnsi="Times New Roman" w:cs="Times New Roman"/>
+                <w:sz w:val="24"/>
+                <w:szCs w:val="24"/>
+              </w:rPr>
+              <w:t>1.2</w:t>
+            </w:r>
+            <w:r>
+              <w:rPr>
+                <w:rFonts w:ascii="Times New Roman" w:hAnsi="Times New Roman" w:cs="Times New Roman"/>
+                <w:sz w:val="24"/>
+                <w:szCs w:val="24"/>
+              </w:rPr>
+              <w:t>39</w:t>
+            </w:r>
+          </w:p>
+        </w:tc>
+        <w:tc>
+          <w:tcPr>
+            <w:tcW w:w="3117" w:type="dxa"/>
+          </w:tcPr>
+          <w:p>
+            <w:pPr>
+              <w:spacing w:line="360" w:lineRule="auto"/>
+              <w:rPr>
+                <w:rFonts w:ascii="Times New Roman" w:hAnsi="Times New Roman" w:cs="Times New Roman"/>
+                <w:sz w:val="24"/>
+                <w:szCs w:val="24"/>
+              </w:rPr>
+            </w:pPr>
+            <w:r>
+              <w:rPr>
+                <w:rFonts w:ascii="Times New Roman" w:hAnsi="Times New Roman" w:cs="Times New Roman"/>
+                <w:sz w:val="24"/>
+                <w:szCs w:val="24"/>
+              </w:rPr>
+              <w:t>9.428</w:t>
+            </w:r>
+          </w:p>
+        </w:tc>
+      </w:tr>
+    </w:tbl>
+    <w:p>
+      <w:pPr>
         <w:spacing w:line="360" w:lineRule="auto"/>
         <w:rPr>
           <w:rFonts w:ascii="Times New Roman" w:hAnsi="Times New Roman" w:cs="Times New Roman"/>
@@ -7194,13 +7802,69 @@
           <w:szCs w:val="28"/>
         </w:rPr>
       </w:pPr>
-      <w:r>
+    </w:p>
+    <w:p>
+      <w:pPr>
+        <w:spacing w:line="360" w:lineRule="auto"/>
         <w:rPr>
           <w:rFonts w:ascii="Times New Roman" w:hAnsi="Times New Roman" w:cs="Times New Roman"/>
           <w:b/>
           <w:sz w:val="28"/>
           <w:szCs w:val="28"/>
         </w:rPr>
+      </w:pPr>
+    </w:p>
+    <w:p>
+      <w:pPr>
+        <w:spacing w:line="360" w:lineRule="auto"/>
+        <w:rPr>
+          <w:rFonts w:ascii="Times New Roman" w:hAnsi="Times New Roman" w:cs="Times New Roman"/>
+          <w:b/>
+          <w:sz w:val="28"/>
+          <w:szCs w:val="28"/>
+        </w:rPr>
+      </w:pPr>
+    </w:p>
+    <w:p>
+      <w:pPr>
+        <w:spacing w:line="360" w:lineRule="auto"/>
+        <w:rPr>
+          <w:rFonts w:ascii="Times New Roman" w:hAnsi="Times New Roman" w:cs="Times New Roman"/>
+          <w:b/>
+          <w:sz w:val="28"/>
+          <w:szCs w:val="28"/>
+        </w:rPr>
+      </w:pPr>
+    </w:p>
+    <w:p>
+      <w:pPr>
+        <w:spacing w:line="360" w:lineRule="auto"/>
+        <w:rPr>
+          <w:rFonts w:ascii="Times New Roman" w:hAnsi="Times New Roman" w:cs="Times New Roman"/>
+          <w:b/>
+          <w:sz w:val="28"/>
+          <w:szCs w:val="28"/>
+        </w:rPr>
+      </w:pPr>
+    </w:p>
+    <w:p>
+      <w:pPr>
+        <w:spacing w:line="360" w:lineRule="auto"/>
+        <w:rPr>
+          <w:rFonts w:ascii="Times New Roman" w:hAnsi="Times New Roman" w:cs="Times New Roman"/>
+          <w:b/>
+          <w:sz w:val="28"/>
+          <w:szCs w:val="28"/>
+        </w:rPr>
+      </w:pPr>
+      <w:r>
+        <w:rPr>
+          <w:rFonts w:ascii="Times New Roman" w:hAnsi="Times New Roman" w:cs="Times New Roman"/>
+          <w:b/>
+          <w:sz w:val="28"/>
+          <w:szCs w:val="28"/>
+        </w:rPr>
+        <w:lastRenderedPageBreak/>
         <w:t>Affine Transformation</w:t>
       </w:r>
     </w:p>
@@ -7898,6 +8562,7 @@
         <w:rPr>
           <w:noProof/>
         </w:rPr>
+        <w:lastRenderedPageBreak/>
         <w:drawing>
           <wp:inline distT="0" distB="0" distL="0" distR="0" wp14:anchorId="50F55726" wp14:editId="6F1D357A">
             <wp:extent cx="5943600" cy="2388235"/>
@@ -7954,18 +8619,7 @@
           <w:sz w:val="24"/>
           <w:szCs w:val="24"/>
         </w:rPr>
-        <w:t>She</w:t>
-      </w:r>
-      <w:bookmarkStart w:id="0" w:name="_GoBack"/>
-      <w:bookmarkEnd w:id="0"/>
-      <w:r>
-        <w:rPr>
-          <w:rFonts w:ascii="Times New Roman" w:hAnsi="Times New Roman" w:cs="Times New Roman"/>
-          <w:b/>
-          <w:sz w:val="24"/>
-          <w:szCs w:val="24"/>
-        </w:rPr>
-        <w:t>ar</w:t>
+        <w:t>Shear</w:t>
       </w:r>
     </w:p>
     <w:p>
@@ -8448,22 +9102,6 @@
     </w:p>
     <w:p>
       <w:pPr>
-        <w:rPr>
-          <w:rFonts w:eastAsiaTheme="minorEastAsia"/>
-          <w:b/>
-        </w:rPr>
-      </w:pPr>
-    </w:p>
-    <w:p>
-      <w:pPr>
-        <w:rPr>
-          <w:rFonts w:eastAsiaTheme="minorEastAsia"/>
-          <w:b/>
-        </w:rPr>
-      </w:pPr>
-    </w:p>
-    <w:p>
-      <w:pPr>
         <w:spacing w:line="360" w:lineRule="auto"/>
         <w:rPr>
           <w:rFonts w:ascii="Times New Roman" w:hAnsi="Times New Roman" w:cs="Times New Roman"/>
@@ -8479,6 +9117,7 @@
           <w:sz w:val="28"/>
           <w:szCs w:val="28"/>
         </w:rPr>
+        <w:lastRenderedPageBreak/>
         <w:t>Polar Coordinates</w:t>
       </w:r>
     </w:p>
@@ -9071,7 +9710,6 @@
         <w:rPr>
           <w:noProof/>
         </w:rPr>
-        <w:lastRenderedPageBreak/>
         <w:drawing>
           <wp:inline distT="0" distB="0" distL="0" distR="0" wp14:anchorId="6AF4ECF8" wp14:editId="5133D19D">
             <wp:extent cx="5943600" cy="2319655"/>
@@ -9118,6 +9756,62 @@
     </w:p>
     <w:p>
       <w:pPr>
+        <w:rPr>
+          <w:rFonts w:eastAsiaTheme="minorEastAsia"/>
+        </w:rPr>
+      </w:pPr>
+    </w:p>
+    <w:p>
+      <w:pPr>
+        <w:rPr>
+          <w:rFonts w:eastAsiaTheme="minorEastAsia"/>
+        </w:rPr>
+      </w:pPr>
+    </w:p>
+    <w:p>
+      <w:pPr>
+        <w:rPr>
+          <w:rFonts w:eastAsiaTheme="minorEastAsia"/>
+        </w:rPr>
+      </w:pPr>
+    </w:p>
+    <w:p>
+      <w:pPr>
+        <w:rPr>
+          <w:rFonts w:eastAsiaTheme="minorEastAsia"/>
+        </w:rPr>
+      </w:pPr>
+    </w:p>
+    <w:p>
+      <w:pPr>
+        <w:rPr>
+          <w:rFonts w:eastAsiaTheme="minorEastAsia"/>
+        </w:rPr>
+      </w:pPr>
+    </w:p>
+    <w:p>
+      <w:pPr>
+        <w:rPr>
+          <w:rFonts w:eastAsiaTheme="minorEastAsia"/>
+        </w:rPr>
+      </w:pPr>
+    </w:p>
+    <w:p>
+      <w:pPr>
+        <w:rPr>
+          <w:rFonts w:eastAsiaTheme="minorEastAsia"/>
+        </w:rPr>
+      </w:pPr>
+    </w:p>
+    <w:p>
+      <w:pPr>
+        <w:rPr>
+          <w:rFonts w:eastAsiaTheme="minorEastAsia"/>
+        </w:rPr>
+      </w:pPr>
+    </w:p>
+    <w:p>
+      <w:pPr>
         <w:spacing w:line="360" w:lineRule="auto"/>
         <w:rPr>
           <w:rFonts w:ascii="Times New Roman" w:hAnsi="Times New Roman" w:cs="Times New Roman"/>
@@ -9133,6 +9827,7 @@
           <w:sz w:val="28"/>
           <w:szCs w:val="28"/>
         </w:rPr>
+        <w:lastRenderedPageBreak/>
         <w:t>Log-Polar Coordinates</w:t>
       </w:r>
     </w:p>
@@ -11508,7 +12203,7 @@
 </file>
 
 <file path=customXml/itemProps1.xml><?xml version="1.0" encoding="utf-8"?>
-<ds:datastoreItem xmlns:ds="http://schemas.openxmlformats.org/officeDocument/2006/customXml" ds:itemID="{6E8A7651-B7B8-3542-9435-ADBDEE502EC2}">
+<ds:datastoreItem xmlns:ds="http://schemas.openxmlformats.org/officeDocument/2006/customXml" ds:itemID="{5A6CF056-E0F7-BC47-B670-9B3851E8D2B6}">
   <ds:schemaRefs>
     <ds:schemaRef ds:uri="http://schemas.openxmlformats.org/officeDocument/2006/bibliography"/>
   </ds:schemaRefs>

</xml_diff>

<commit_message>
Add more thing for conclusion
</commit_message>
<xml_diff>
--- a/Report.docx
+++ b/Report.docx
@@ -125,8 +125,19 @@
           <w:sz w:val="24"/>
           <w:szCs w:val="24"/>
         </w:rPr>
-        <w:t>Raga Shalini Koka</w:t>
-      </w:r>
+        <w:t xml:space="preserve">Raga Shalini </w:t>
+      </w:r>
+      <w:proofErr w:type="spellStart"/>
+      <w:r>
+        <w:rPr>
+          <w:rFonts w:ascii="Times New Roman" w:hAnsi="Times New Roman" w:cs="Times New Roman"/>
+          <w:b/>
+          <w:sz w:val="24"/>
+          <w:szCs w:val="24"/>
+        </w:rPr>
+        <w:t>Koka</w:t>
+      </w:r>
+      <w:proofErr w:type="spellEnd"/>
       <w:r>
         <w:rPr>
           <w:rFonts w:ascii="Times New Roman" w:hAnsi="Times New Roman" w:cs="Times New Roman"/>
@@ -12147,63 +12158,7 @@
           <w:sz w:val="24"/>
           <w:szCs w:val="24"/>
         </w:rPr>
-        <w:t>We implemented Scaling, Translation, Rotation, Affine, Shear, Polar and Log-P</w:t>
-      </w:r>
-      <w:r>
-        <w:rPr>
-          <w:rFonts w:ascii="Times New Roman" w:hAnsi="Times New Roman" w:cs="Times New Roman"/>
-          <w:sz w:val="24"/>
-          <w:szCs w:val="24"/>
-        </w:rPr>
-        <w:t>olar</w:t>
-      </w:r>
-      <w:r>
-        <w:rPr>
-          <w:rFonts w:ascii="Times New Roman" w:hAnsi="Times New Roman" w:cs="Times New Roman"/>
-          <w:sz w:val="24"/>
-          <w:szCs w:val="24"/>
-        </w:rPr>
-        <w:t xml:space="preserve"> transformations</w:t>
-      </w:r>
-      <w:r>
-        <w:rPr>
-          <w:rFonts w:ascii="Times New Roman" w:hAnsi="Times New Roman" w:cs="Times New Roman"/>
-          <w:sz w:val="24"/>
-          <w:szCs w:val="24"/>
-        </w:rPr>
-        <w:t xml:space="preserve"> in our final project, which we learned from the class.</w:t>
-      </w:r>
-      <w:r>
-        <w:rPr>
-          <w:rFonts w:ascii="Times New Roman" w:hAnsi="Times New Roman" w:cs="Times New Roman"/>
-          <w:sz w:val="24"/>
-          <w:szCs w:val="24"/>
-        </w:rPr>
-        <w:t xml:space="preserve"> </w:t>
-      </w:r>
-      <w:r>
-        <w:rPr>
-          <w:rFonts w:ascii="Times New Roman" w:hAnsi="Times New Roman" w:cs="Times New Roman"/>
-          <w:sz w:val="24"/>
-          <w:szCs w:val="24"/>
-        </w:rPr>
-        <w:t>Our program</w:t>
-      </w:r>
-      <w:r>
-        <w:rPr>
-          <w:rFonts w:ascii="Times New Roman" w:hAnsi="Times New Roman" w:cs="Times New Roman"/>
-          <w:sz w:val="24"/>
-          <w:szCs w:val="24"/>
-        </w:rPr>
-        <w:t xml:space="preserve"> runs</w:t>
-      </w:r>
-      <w:r>
-        <w:rPr>
-          <w:rFonts w:ascii="Times New Roman" w:hAnsi="Times New Roman" w:cs="Times New Roman"/>
-          <w:sz w:val="24"/>
-          <w:szCs w:val="24"/>
-        </w:rPr>
-        <w:t xml:space="preserve"> faster than the built-in function for image translations.</w:t>
+        <w:t xml:space="preserve">We implemented Scaling, Translation, Rotation, Affine, Shear, Polar and Log-Polar in our final project, which some of them we learned from the class. </w:t>
       </w:r>
     </w:p>
     <w:p>
@@ -12222,26 +12177,45 @@
           <w:sz w:val="24"/>
           <w:szCs w:val="24"/>
         </w:rPr>
-        <w:t>We think Affine transformation, Polar and Log-P</w:t>
-      </w:r>
-      <w:r>
-        <w:rPr>
-          <w:rFonts w:ascii="Times New Roman" w:hAnsi="Times New Roman" w:cs="Times New Roman"/>
-          <w:sz w:val="24"/>
-          <w:szCs w:val="24"/>
-        </w:rPr>
-        <w:t>olar transformation are more difficult than others. However, the Affine transformation is a powerful tool, which can perform Zooming, Translation, Rotation, Reflection, and C</w:t>
+        <w:t>We improved the quality of our GUI, allows users to adjust the input values by using button up and down. Also, we allow users to view the original dimensions of result image.</w:t>
+      </w:r>
+      <w:r>
+        <w:rPr>
+          <w:rFonts w:ascii="Times New Roman" w:hAnsi="Times New Roman" w:cs="Times New Roman"/>
+          <w:sz w:val="24"/>
+          <w:szCs w:val="24"/>
+        </w:rPr>
+        <w:t xml:space="preserve"> </w:t>
+      </w:r>
+      <w:r>
+        <w:rPr>
+          <w:rFonts w:ascii="Times New Roman" w:hAnsi="Times New Roman" w:cs="Times New Roman"/>
+          <w:sz w:val="24"/>
+          <w:szCs w:val="24"/>
+        </w:rPr>
+        <w:t>Our program faster than the built-in function for image translations.</w:t>
+      </w:r>
+    </w:p>
+    <w:p>
+      <w:pPr>
+        <w:spacing w:line="360" w:lineRule="auto"/>
+        <w:jc w:val="both"/>
+        <w:rPr>
+          <w:rFonts w:ascii="Times New Roman" w:hAnsi="Times New Roman" w:cs="Times New Roman"/>
+          <w:sz w:val="24"/>
+          <w:szCs w:val="24"/>
+        </w:rPr>
+      </w:pPr>
+      <w:r>
+        <w:rPr>
+          <w:rFonts w:ascii="Times New Roman" w:hAnsi="Times New Roman" w:cs="Times New Roman"/>
+          <w:sz w:val="24"/>
+          <w:szCs w:val="24"/>
+        </w:rPr>
+        <w:t>We think affine transformation, polar and log-polar transformation are more difficult than others. However, the Affine transformation is a powerful tool, which can perform Zooming, Translation, Rotation, Reflection, and Combination.</w:t>
       </w:r>
       <w:bookmarkStart w:id="0" w:name="_GoBack"/>
       <w:bookmarkEnd w:id="0"/>
-      <w:r>
-        <w:rPr>
-          <w:rFonts w:ascii="Times New Roman" w:hAnsi="Times New Roman" w:cs="Times New Roman"/>
-          <w:sz w:val="24"/>
-          <w:szCs w:val="24"/>
-        </w:rPr>
-        <w:t>ombination.</w:t>
-      </w:r>
     </w:p>
     <w:sectPr>
       <w:pgSz w:w="12240" w:h="15840"/>
@@ -13994,7 +13968,7 @@
 </file>
 
 <file path=customXml/itemProps1.xml><?xml version="1.0" encoding="utf-8"?>
-<ds:datastoreItem xmlns:ds="http://schemas.openxmlformats.org/officeDocument/2006/customXml" ds:itemID="{A63FC544-6229-4501-8932-35CD5BF7E21F}">
+<ds:datastoreItem xmlns:ds="http://schemas.openxmlformats.org/officeDocument/2006/customXml" ds:itemID="{5C8B2763-84BF-5141-BB21-014B1A7415FA}">
   <ds:schemaRefs>
     <ds:schemaRef ds:uri="http://schemas.openxmlformats.org/officeDocument/2006/bibliography"/>
   </ds:schemaRefs>

</xml_diff>